<commit_message>
new stuffs - links n stuff
</commit_message>
<xml_diff>
--- a/sources/REFERENCES.docx
+++ b/sources/REFERENCES.docx
@@ -6,8 +6,6 @@
       <w:r>
         <w:t xml:space="preserve">IMAGE: </w:t>
       </w:r>
-      <w:bookmarkStart w:id="0" w:name="_GoBack"/>
-      <w:bookmarkEnd w:id="0"/>
       <w:r>
         <w:t xml:space="preserve">responsive-design-creative-science-labs-3.jpg </w:t>
       </w:r>
@@ -51,17 +49,551 @@
       <w:pPr>
         <w:rPr>
           <w:rStyle w:val="Hyperlink"/>
+          <w:color w:val="auto"/>
+          <w:u w:val="none"/>
         </w:rPr>
       </w:pPr>
+      <w:r>
+        <w:rPr>
+          <w:rStyle w:val="Hyperlink"/>
+          <w:color w:val="auto"/>
+          <w:u w:val="none"/>
+        </w:rPr>
+        <w:t xml:space="preserve">CONTENT: </w:t>
+      </w:r>
     </w:p>
     <w:p>
       <w:pPr>
         <w:rPr>
           <w:rStyle w:val="Hyperlink"/>
+          <w:color w:val="auto"/>
+          <w:u w:val="none"/>
         </w:rPr>
       </w:pPr>
-    </w:p>
-    <w:p/>
+      <w:r>
+        <w:rPr>
+          <w:rStyle w:val="Hyperlink"/>
+          <w:color w:val="auto"/>
+          <w:u w:val="none"/>
+        </w:rPr>
+        <w:t>Websites are viewed on many different devices, with different screen sizes</w:t>
+      </w:r>
+      <w:r>
+        <w:rPr>
+          <w:rStyle w:val="Hyperlink"/>
+          <w:color w:val="auto"/>
+          <w:u w:val="none"/>
+        </w:rPr>
+        <w:t>, data requirements</w:t>
+      </w:r>
+      <w:r>
+        <w:rPr>
+          <w:rStyle w:val="Hyperlink"/>
+          <w:color w:val="auto"/>
+          <w:u w:val="none"/>
+        </w:rPr>
+        <w:t xml:space="preserve"> and operating systems.  Responsive design allows websites to be optimised for any device that accesses the website.  Responsive design means that users don’t need to change the settings on their device to accommodate different website</w:t>
+      </w:r>
+      <w:r>
+        <w:rPr>
+          <w:rStyle w:val="Hyperlink"/>
+          <w:color w:val="auto"/>
+          <w:u w:val="none"/>
+        </w:rPr>
+        <w:t xml:space="preserve"> layouts</w:t>
+      </w:r>
+      <w:r>
+        <w:rPr>
+          <w:rStyle w:val="Hyperlink"/>
+          <w:color w:val="auto"/>
+          <w:u w:val="none"/>
+        </w:rPr>
+        <w:t>.  Sometimes, it is abbreviated to</w:t>
+      </w:r>
+      <w:r>
+        <w:rPr>
+          <w:rStyle w:val="Hyperlink"/>
+          <w:color w:val="auto"/>
+          <w:u w:val="none"/>
+        </w:rPr>
+        <w:t xml:space="preserve"> RWD</w:t>
+      </w:r>
+      <w:r>
+        <w:rPr>
+          <w:rStyle w:val="Hyperlink"/>
+          <w:color w:val="auto"/>
+          <w:u w:val="none"/>
+        </w:rPr>
+        <w:t xml:space="preserve"> (Responsive Web Design) and it uses fluid grids, flexible images and media queries to adapt to different display requirements.</w:t>
+      </w:r>
+    </w:p>
+    <w:p>
+      <w:pPr>
+        <w:rPr>
+          <w:rStyle w:val="Hyperlink"/>
+          <w:color w:val="auto"/>
+          <w:u w:val="none"/>
+        </w:rPr>
+      </w:pPr>
+      <w:r>
+        <w:rPr>
+          <w:rStyle w:val="Hyperlink"/>
+          <w:color w:val="auto"/>
+          <w:u w:val="none"/>
+        </w:rPr>
+        <w:t>Flexbox is an example of a software tool which helps developers to build responsive websites.</w:t>
+      </w:r>
+    </w:p>
+    <w:p>
+      <w:pPr>
+        <w:rPr>
+          <w:rStyle w:val="Hyperlink"/>
+          <w:color w:val="auto"/>
+          <w:u w:val="none"/>
+        </w:rPr>
+      </w:pPr>
+    </w:p>
+    <w:p>
+      <w:r>
+        <w:t>IMAGE</w:t>
+      </w:r>
+      <w:r>
+        <w:t>: X</w:t>
+      </w:r>
+      <w:r>
+        <w:t xml:space="preserve"> </w:t>
+      </w:r>
+    </w:p>
+    <w:p>
+      <w:r>
+        <w:t xml:space="preserve">LINK: </w:t>
+      </w:r>
+    </w:p>
+    <w:p>
+      <w:hyperlink r:id="rId6" w:history="1"/>
+    </w:p>
+    <w:p>
+      <w:r>
+        <w:t>SOURCE:</w:t>
+      </w:r>
+    </w:p>
+    <w:p>
+      <w:r>
+        <w:t>https://www.designbrooklyn.com/resources/help-center/Website-Planning/Glossary-of-25-commonly-used-tech-terms-in-web-development.html</w:t>
+      </w:r>
+    </w:p>
+    <w:p>
+      <w:pPr>
+        <w:rPr>
+          <w:rStyle w:val="Hyperlink"/>
+          <w:color w:val="auto"/>
+          <w:u w:val="none"/>
+        </w:rPr>
+      </w:pPr>
+      <w:r>
+        <w:rPr>
+          <w:rStyle w:val="Hyperlink"/>
+          <w:color w:val="auto"/>
+          <w:u w:val="none"/>
+        </w:rPr>
+        <w:t xml:space="preserve">CONTENT: </w:t>
+      </w:r>
+    </w:p>
+    <w:p>
+      <w:pPr>
+        <w:rPr>
+          <w:rStyle w:val="Hyperlink"/>
+          <w:color w:val="auto"/>
+          <w:u w:val="none"/>
+        </w:rPr>
+      </w:pPr>
+      <w:r>
+        <w:rPr>
+          <w:rStyle w:val="Hyperlink"/>
+          <w:color w:val="auto"/>
+          <w:u w:val="none"/>
+        </w:rPr>
+        <w:t xml:space="preserve">UI (User Interface) and </w:t>
+      </w:r>
+      <w:proofErr w:type="gramStart"/>
+      <w:r>
+        <w:rPr>
+          <w:rStyle w:val="Hyperlink"/>
+          <w:color w:val="auto"/>
+          <w:u w:val="none"/>
+        </w:rPr>
+        <w:t>UX(</w:t>
+      </w:r>
+      <w:proofErr w:type="gramEnd"/>
+      <w:r>
+        <w:rPr>
+          <w:rStyle w:val="Hyperlink"/>
+          <w:color w:val="auto"/>
+          <w:u w:val="none"/>
+        </w:rPr>
+        <w:t xml:space="preserve">User Experience) </w:t>
+      </w:r>
+    </w:p>
+    <w:p>
+      <w:pPr>
+        <w:rPr>
+          <w:rStyle w:val="Hyperlink"/>
+          <w:color w:val="auto"/>
+          <w:u w:val="none"/>
+        </w:rPr>
+      </w:pPr>
+      <w:r>
+        <w:rPr>
+          <w:rStyle w:val="Hyperlink"/>
+          <w:color w:val="auto"/>
+          <w:u w:val="none"/>
+        </w:rPr>
+        <w:t>These terms are often used</w:t>
+      </w:r>
+      <w:r>
+        <w:rPr>
+          <w:rStyle w:val="Hyperlink"/>
+          <w:color w:val="auto"/>
+          <w:u w:val="none"/>
+        </w:rPr>
+        <w:t xml:space="preserve"> </w:t>
+      </w:r>
+      <w:r>
+        <w:rPr>
+          <w:rStyle w:val="Hyperlink"/>
+          <w:color w:val="auto"/>
+          <w:u w:val="none"/>
+        </w:rPr>
+        <w:t>interchangeably in</w:t>
+      </w:r>
+      <w:r>
+        <w:rPr>
+          <w:rStyle w:val="Hyperlink"/>
+          <w:color w:val="auto"/>
+          <w:u w:val="none"/>
+        </w:rPr>
+        <w:t xml:space="preserve"> web development</w:t>
+      </w:r>
+      <w:r>
+        <w:rPr>
+          <w:rStyle w:val="Hyperlink"/>
+          <w:color w:val="auto"/>
+          <w:u w:val="none"/>
+        </w:rPr>
+        <w:t xml:space="preserve"> however the</w:t>
+      </w:r>
+      <w:r>
+        <w:rPr>
+          <w:rStyle w:val="Hyperlink"/>
+          <w:color w:val="auto"/>
+          <w:u w:val="none"/>
+        </w:rPr>
+        <w:t>y</w:t>
+      </w:r>
+      <w:r>
+        <w:rPr>
+          <w:rStyle w:val="Hyperlink"/>
+          <w:color w:val="auto"/>
+          <w:u w:val="none"/>
+        </w:rPr>
+        <w:t xml:space="preserve"> are </w:t>
+      </w:r>
+      <w:r>
+        <w:rPr>
+          <w:rStyle w:val="Hyperlink"/>
+          <w:color w:val="auto"/>
+          <w:u w:val="none"/>
+        </w:rPr>
+        <w:t>subtly</w:t>
+      </w:r>
+      <w:r>
+        <w:rPr>
+          <w:rStyle w:val="Hyperlink"/>
+          <w:color w:val="auto"/>
+          <w:u w:val="none"/>
+        </w:rPr>
+        <w:t xml:space="preserve"> different</w:t>
+      </w:r>
+      <w:r>
+        <w:rPr>
+          <w:rStyle w:val="Hyperlink"/>
+          <w:color w:val="auto"/>
+          <w:u w:val="none"/>
+        </w:rPr>
+        <w:t xml:space="preserve">. </w:t>
+      </w:r>
+    </w:p>
+    <w:p>
+      <w:pPr>
+        <w:rPr>
+          <w:rStyle w:val="Hyperlink"/>
+          <w:color w:val="auto"/>
+          <w:u w:val="none"/>
+        </w:rPr>
+      </w:pPr>
+      <w:r>
+        <w:rPr>
+          <w:rStyle w:val="Hyperlink"/>
+          <w:color w:val="auto"/>
+          <w:u w:val="none"/>
+        </w:rPr>
+        <w:t xml:space="preserve">The User Interface is </w:t>
+      </w:r>
+      <w:r>
+        <w:rPr>
+          <w:rStyle w:val="Hyperlink"/>
+          <w:color w:val="auto"/>
+          <w:u w:val="none"/>
+        </w:rPr>
+        <w:t xml:space="preserve">“the design of how things on screen </w:t>
+      </w:r>
+      <w:proofErr w:type="gramStart"/>
+      <w:r>
+        <w:rPr>
+          <w:rStyle w:val="Hyperlink"/>
+          <w:color w:val="auto"/>
+          <w:u w:val="none"/>
+        </w:rPr>
+        <w:t>look”(</w:t>
+      </w:r>
+      <w:proofErr w:type="gramEnd"/>
+      <w:r>
+        <w:rPr>
+          <w:rStyle w:val="Hyperlink"/>
+          <w:color w:val="auto"/>
+          <w:u w:val="none"/>
+        </w:rPr>
+        <w:t xml:space="preserve"> </w:t>
+      </w:r>
+      <w:r>
+        <w:rPr>
+          <w:rStyle w:val="Hyperlink"/>
+          <w:color w:val="auto"/>
+          <w:u w:val="none"/>
+        </w:rPr>
+        <w:t xml:space="preserve">Dennis </w:t>
+      </w:r>
+      <w:proofErr w:type="spellStart"/>
+      <w:r>
+        <w:rPr>
+          <w:rStyle w:val="Hyperlink"/>
+          <w:color w:val="auto"/>
+          <w:u w:val="none"/>
+        </w:rPr>
+        <w:t>Kardys</w:t>
+      </w:r>
+      <w:proofErr w:type="spellEnd"/>
+      <w:r>
+        <w:rPr>
+          <w:rStyle w:val="Hyperlink"/>
+          <w:color w:val="auto"/>
+          <w:u w:val="none"/>
+        </w:rPr>
+        <w:t>, 2018</w:t>
+      </w:r>
+      <w:r>
+        <w:rPr>
+          <w:rStyle w:val="Hyperlink"/>
+          <w:color w:val="auto"/>
+          <w:u w:val="none"/>
+        </w:rPr>
+        <w:t xml:space="preserve">) So this would cover </w:t>
+      </w:r>
+      <w:r>
+        <w:rPr>
+          <w:rStyle w:val="Hyperlink"/>
+          <w:color w:val="auto"/>
+          <w:u w:val="none"/>
+        </w:rPr>
+        <w:t>how the user interacts with the computer through text, graphics</w:t>
+      </w:r>
+      <w:r>
+        <w:rPr>
+          <w:rStyle w:val="Hyperlink"/>
+          <w:color w:val="auto"/>
+          <w:u w:val="none"/>
+        </w:rPr>
+        <w:t xml:space="preserve"> (colour, layout, style), animations</w:t>
+      </w:r>
+      <w:r>
+        <w:rPr>
+          <w:rStyle w:val="Hyperlink"/>
+          <w:color w:val="auto"/>
+          <w:u w:val="none"/>
+        </w:rPr>
+        <w:t xml:space="preserve"> and auditory features on the screen. </w:t>
+      </w:r>
+      <w:r>
+        <w:rPr>
+          <w:rStyle w:val="Hyperlink"/>
+          <w:color w:val="auto"/>
+          <w:u w:val="none"/>
+        </w:rPr>
+        <w:t xml:space="preserve">Developing the </w:t>
+      </w:r>
+      <w:r>
+        <w:rPr>
+          <w:rStyle w:val="Hyperlink"/>
+          <w:color w:val="auto"/>
+          <w:u w:val="none"/>
+        </w:rPr>
+        <w:t>UI involves an understanding of the users’ needs.</w:t>
+      </w:r>
+    </w:p>
+    <w:p>
+      <w:pPr>
+        <w:rPr>
+          <w:rStyle w:val="Hyperlink"/>
+          <w:color w:val="auto"/>
+          <w:u w:val="none"/>
+        </w:rPr>
+      </w:pPr>
+      <w:r>
+        <w:rPr>
+          <w:rStyle w:val="Hyperlink"/>
+          <w:color w:val="auto"/>
+          <w:u w:val="none"/>
+        </w:rPr>
+        <w:t xml:space="preserve">The User Experience </w:t>
+      </w:r>
+      <w:r>
+        <w:rPr>
+          <w:rStyle w:val="Hyperlink"/>
+          <w:color w:val="auto"/>
+          <w:u w:val="none"/>
+        </w:rPr>
+        <w:t xml:space="preserve">(UX) </w:t>
+      </w:r>
+      <w:r>
+        <w:rPr>
+          <w:rStyle w:val="Hyperlink"/>
+          <w:color w:val="auto"/>
+          <w:u w:val="none"/>
+        </w:rPr>
+        <w:t xml:space="preserve">is the “application of design tools and techniques to uncover user goals and needs” (Dennis </w:t>
+      </w:r>
+      <w:proofErr w:type="spellStart"/>
+      <w:r>
+        <w:rPr>
+          <w:rStyle w:val="Hyperlink"/>
+          <w:color w:val="auto"/>
+          <w:u w:val="none"/>
+        </w:rPr>
+        <w:t>Kardys</w:t>
+      </w:r>
+      <w:proofErr w:type="spellEnd"/>
+      <w:r>
+        <w:rPr>
+          <w:rStyle w:val="Hyperlink"/>
+          <w:color w:val="auto"/>
+          <w:u w:val="none"/>
+        </w:rPr>
+        <w:t xml:space="preserve">, 2018). This </w:t>
+      </w:r>
+      <w:r>
+        <w:rPr>
+          <w:rStyle w:val="Hyperlink"/>
+          <w:color w:val="auto"/>
+          <w:u w:val="none"/>
+        </w:rPr>
+        <w:t>encompasses</w:t>
+      </w:r>
+      <w:bookmarkStart w:id="0" w:name="_GoBack"/>
+      <w:bookmarkEnd w:id="0"/>
+      <w:r>
+        <w:rPr>
+          <w:rStyle w:val="Hyperlink"/>
+          <w:color w:val="auto"/>
+          <w:u w:val="none"/>
+        </w:rPr>
+        <w:t xml:space="preserve"> everything that impacts on user satisfaction from the feel of the website, ease of navigation, how quickly it loads,</w:t>
+      </w:r>
+      <w:r>
+        <w:rPr>
+          <w:rStyle w:val="Hyperlink"/>
+          <w:color w:val="auto"/>
+          <w:u w:val="none"/>
+        </w:rPr>
+        <w:t xml:space="preserve"> to </w:t>
+      </w:r>
+      <w:r>
+        <w:rPr>
+          <w:rStyle w:val="Hyperlink"/>
+          <w:color w:val="auto"/>
+          <w:u w:val="none"/>
+        </w:rPr>
+        <w:t>the</w:t>
+      </w:r>
+      <w:r>
+        <w:rPr>
+          <w:rStyle w:val="Hyperlink"/>
+          <w:color w:val="auto"/>
+          <w:u w:val="none"/>
+        </w:rPr>
+        <w:t xml:space="preserve"> relevance of content</w:t>
+      </w:r>
+      <w:r>
+        <w:rPr>
+          <w:rStyle w:val="Hyperlink"/>
+          <w:color w:val="auto"/>
+          <w:u w:val="none"/>
+        </w:rPr>
+        <w:t xml:space="preserve"> and so on.</w:t>
+      </w:r>
+      <w:r>
+        <w:rPr>
+          <w:rStyle w:val="Hyperlink"/>
+          <w:color w:val="auto"/>
+          <w:u w:val="none"/>
+        </w:rPr>
+        <w:t xml:space="preserve"> The emphasis is design for “usability” or “user friendliness”.</w:t>
+      </w:r>
+    </w:p>
+    <w:p>
+      <w:pPr>
+        <w:rPr>
+          <w:rStyle w:val="Hyperlink"/>
+        </w:rPr>
+      </w:pPr>
+      <w:r>
+        <w:rPr>
+          <w:rStyle w:val="hscoswrapper"/>
+        </w:rPr>
+        <w:t>T</w:t>
+      </w:r>
+      <w:r>
+        <w:rPr>
+          <w:rStyle w:val="hscoswrapper"/>
+        </w:rPr>
+        <w:t>his diagram</w:t>
+      </w:r>
+      <w:r>
+        <w:rPr>
+          <w:rStyle w:val="hscoswrapper"/>
+        </w:rPr>
+        <w:t xml:space="preserve"> (Pictured X)</w:t>
+      </w:r>
+      <w:r>
+        <w:rPr>
+          <w:rStyle w:val="hscoswrapper"/>
+        </w:rPr>
+        <w:t xml:space="preserve"> created by Dan </w:t>
+      </w:r>
+      <w:proofErr w:type="spellStart"/>
+      <w:r>
+        <w:rPr>
+          <w:rStyle w:val="hscoswrapper"/>
+        </w:rPr>
+        <w:t>Saffer</w:t>
+      </w:r>
+      <w:proofErr w:type="spellEnd"/>
+      <w:r>
+        <w:rPr>
+          <w:rStyle w:val="hscoswrapper"/>
+        </w:rPr>
+        <w:t xml:space="preserve"> shows how the complexity of good UX design supports a strong user interface experience.</w:t>
+      </w:r>
+    </w:p>
     <w:sectPr>
       <w:pgSz w:w="11906" w:h="16838"/>
       <w:pgMar w:top="1440" w:right="1440" w:bottom="1440" w:left="1440" w:header="708" w:footer="708" w:gutter="0"/>
@@ -532,6 +1064,11 @@
       <w:u w:val="single"/>
     </w:rPr>
   </w:style>
+  <w:style w:type="character" w:customStyle="1" w:styleId="hscoswrapper">
+    <w:name w:val="hs_cos_wrapper"/>
+    <w:basedOn w:val="DefaultParagraphFont"/>
+    <w:rsid w:val="00A165DD"/>
+  </w:style>
 </w:styles>
 </file>
 

</xml_diff>

<commit_message>
Lots of changes to CSS and the Glossary file
</commit_message>
<xml_diff>
--- a/sources/REFERENCES.docx
+++ b/sources/REFERENCES.docx
@@ -16,7 +16,7 @@
       </w:r>
     </w:p>
     <w:p>
-      <w:hyperlink r:id="rId4" w:history="1">
+      <w:hyperlink r:id="rId5" w:history="1">
         <w:r>
           <w:rPr>
             <w:rStyle w:val="Hyperlink"/>
@@ -36,7 +36,7 @@
           <w:rStyle w:val="Hyperlink"/>
         </w:rPr>
       </w:pPr>
-      <w:hyperlink r:id="rId5" w:history="1">
+      <w:hyperlink r:id="rId6" w:history="1">
         <w:r>
           <w:rPr>
             <w:rStyle w:val="Hyperlink"/>
@@ -170,7 +170,7 @@
       </w:r>
     </w:p>
     <w:p>
-      <w:hyperlink r:id="rId6" w:history="1"/>
+      <w:hyperlink r:id="rId7" w:history="1"/>
     </w:p>
     <w:p>
       <w:r>
@@ -497,101 +497,916 @@
           <w:u w:val="none"/>
         </w:rPr>
         <w:t>encompasses</w:t>
+      </w:r>
+      <w:r>
+        <w:rPr>
+          <w:rStyle w:val="Hyperlink"/>
+          <w:color w:val="auto"/>
+          <w:u w:val="none"/>
+        </w:rPr>
+        <w:t xml:space="preserve"> everything that impacts on user satisfaction from the feel of the website, ease of navigation, how quickly it loads,</w:t>
+      </w:r>
+      <w:r>
+        <w:rPr>
+          <w:rStyle w:val="Hyperlink"/>
+          <w:color w:val="auto"/>
+          <w:u w:val="none"/>
+        </w:rPr>
+        <w:t xml:space="preserve"> to </w:t>
+      </w:r>
+      <w:r>
+        <w:rPr>
+          <w:rStyle w:val="Hyperlink"/>
+          <w:color w:val="auto"/>
+          <w:u w:val="none"/>
+        </w:rPr>
+        <w:t>the</w:t>
+      </w:r>
+      <w:r>
+        <w:rPr>
+          <w:rStyle w:val="Hyperlink"/>
+          <w:color w:val="auto"/>
+          <w:u w:val="none"/>
+        </w:rPr>
+        <w:t xml:space="preserve"> relevance of content</w:t>
+      </w:r>
+      <w:r>
+        <w:rPr>
+          <w:rStyle w:val="Hyperlink"/>
+          <w:color w:val="auto"/>
+          <w:u w:val="none"/>
+        </w:rPr>
+        <w:t xml:space="preserve"> and so on.</w:t>
+      </w:r>
+      <w:r>
+        <w:rPr>
+          <w:rStyle w:val="Hyperlink"/>
+          <w:color w:val="auto"/>
+          <w:u w:val="none"/>
+        </w:rPr>
+        <w:t xml:space="preserve"> The emphasis is design for “usability” or “user friendliness”.</w:t>
+      </w:r>
+    </w:p>
+    <w:p>
+      <w:pPr>
+        <w:rPr>
+          <w:rStyle w:val="hscoswrapper"/>
+        </w:rPr>
+      </w:pPr>
+      <w:r>
+        <w:rPr>
+          <w:rStyle w:val="hscoswrapper"/>
+        </w:rPr>
+        <w:t>T</w:t>
+      </w:r>
+      <w:r>
+        <w:rPr>
+          <w:rStyle w:val="hscoswrapper"/>
+        </w:rPr>
+        <w:t>his diagram</w:t>
+      </w:r>
+      <w:r>
+        <w:rPr>
+          <w:rStyle w:val="hscoswrapper"/>
+        </w:rPr>
+        <w:t xml:space="preserve"> (Pictured X)</w:t>
+      </w:r>
+      <w:r>
+        <w:rPr>
+          <w:rStyle w:val="hscoswrapper"/>
+        </w:rPr>
+        <w:t xml:space="preserve"> created by Dan </w:t>
+      </w:r>
+      <w:proofErr w:type="spellStart"/>
+      <w:r>
+        <w:rPr>
+          <w:rStyle w:val="hscoswrapper"/>
+        </w:rPr>
+        <w:t>Saffer</w:t>
+      </w:r>
+      <w:proofErr w:type="spellEnd"/>
+      <w:r>
+        <w:rPr>
+          <w:rStyle w:val="hscoswrapper"/>
+        </w:rPr>
+        <w:t xml:space="preserve"> shows how the complexity of good UX design supports a strong user interface experience.</w:t>
+      </w:r>
+    </w:p>
+    <w:p>
+      <w:pPr>
+        <w:rPr>
+          <w:rStyle w:val="hscoswrapper"/>
+        </w:rPr>
+      </w:pPr>
+    </w:p>
+    <w:p>
+      <w:pPr>
+        <w:rPr>
+          <w:rStyle w:val="hscoswrapper"/>
+        </w:rPr>
+      </w:pPr>
+    </w:p>
+    <w:p>
+      <w:pPr>
+        <w:rPr>
+          <w:rStyle w:val="Hyperlink"/>
+          <w:color w:val="auto"/>
+          <w:u w:val="none"/>
+        </w:rPr>
+      </w:pPr>
+      <w:r>
+        <w:rPr>
+          <w:rStyle w:val="Hyperlink"/>
+          <w:color w:val="auto"/>
+          <w:u w:val="none"/>
+        </w:rPr>
+        <w:lastRenderedPageBreak/>
+        <w:t>CONTENT:</w:t>
+      </w:r>
+    </w:p>
+    <w:p>
+      <w:pPr>
+        <w:pStyle w:val="ListParagraph"/>
+        <w:numPr>
+          <w:ilvl w:val="0"/>
+          <w:numId w:val="1"/>
+        </w:numPr>
+        <w:rPr>
+          <w:rStyle w:val="Hyperlink"/>
+          <w:color w:val="auto"/>
+          <w:u w:val="none"/>
+        </w:rPr>
+      </w:pPr>
+      <w:r>
+        <w:rPr>
+          <w:rStyle w:val="Hyperlink"/>
+          <w:color w:val="auto"/>
+          <w:u w:val="none"/>
+        </w:rPr>
+        <w:t>WIREFRAMING</w:t>
+      </w:r>
+    </w:p>
+    <w:p>
+      <w:pPr>
+        <w:rPr>
+          <w:rStyle w:val="Hyperlink"/>
+          <w:color w:val="auto"/>
+          <w:u w:val="none"/>
+        </w:rPr>
+      </w:pPr>
+      <w:r>
+        <w:rPr>
+          <w:rStyle w:val="Hyperlink"/>
+          <w:color w:val="auto"/>
+          <w:u w:val="none"/>
+        </w:rPr>
+        <w:t xml:space="preserve">Wireframing is used to </w:t>
+      </w:r>
+      <w:r>
+        <w:rPr>
+          <w:rStyle w:val="Hyperlink"/>
+          <w:color w:val="auto"/>
+          <w:u w:val="none"/>
+        </w:rPr>
+        <w:t>provide</w:t>
+      </w:r>
+      <w:r>
+        <w:rPr>
+          <w:rStyle w:val="Hyperlink"/>
+          <w:color w:val="auto"/>
+          <w:u w:val="none"/>
+        </w:rPr>
+        <w:t xml:space="preserve"> a basic visual guide or blueprint of the user interface of a website.  </w:t>
+      </w:r>
+      <w:r>
+        <w:rPr>
+          <w:rStyle w:val="Hyperlink"/>
+          <w:color w:val="auto"/>
+          <w:u w:val="none"/>
+        </w:rPr>
+        <w:t xml:space="preserve">Wireframes do not have any content; there are no fonts, colours or images and are just simplified sketches of a page layout.  They typically include navigational systems, interface elements and how </w:t>
+      </w:r>
+      <w:proofErr w:type="gramStart"/>
+      <w:r>
+        <w:rPr>
+          <w:rStyle w:val="Hyperlink"/>
+          <w:color w:val="auto"/>
+          <w:u w:val="none"/>
+        </w:rPr>
+        <w:t>these work</w:t>
+      </w:r>
+      <w:proofErr w:type="gramEnd"/>
+      <w:r>
+        <w:rPr>
+          <w:rStyle w:val="Hyperlink"/>
+          <w:color w:val="auto"/>
+          <w:u w:val="none"/>
+        </w:rPr>
+        <w:t xml:space="preserve"> together.  </w:t>
+      </w:r>
+    </w:p>
+    <w:p>
+      <w:pPr>
+        <w:rPr>
+          <w:rStyle w:val="Hyperlink"/>
+          <w:color w:val="auto"/>
+          <w:u w:val="none"/>
+        </w:rPr>
+      </w:pPr>
+      <w:r>
+        <w:rPr>
+          <w:rStyle w:val="Hyperlink"/>
+          <w:color w:val="auto"/>
+          <w:u w:val="none"/>
+        </w:rPr>
+        <w:t>A wireframe acts as a functional prototype of a website but without the graphics. It is used to make sure the foundations of the website are sound before any content is added.  They are also used to help designers convey to web developers how a website should be structured.  Focus is on functionality rather than aesthetics.</w:t>
+      </w:r>
+    </w:p>
+    <w:p>
+      <w:pPr>
+        <w:rPr>
+          <w:rStyle w:val="Hyperlink"/>
+          <w:color w:val="auto"/>
+          <w:u w:val="none"/>
+        </w:rPr>
+      </w:pPr>
+      <w:r>
+        <w:rPr>
+          <w:rStyle w:val="Hyperlink"/>
+          <w:color w:val="auto"/>
+          <w:u w:val="none"/>
+        </w:rPr>
+        <w:t xml:space="preserve">IMAGE: </w:t>
+      </w:r>
+    </w:p>
+    <w:p>
+      <w:pPr>
+        <w:rPr>
+          <w:rStyle w:val="Hyperlink"/>
+          <w:color w:val="auto"/>
+          <w:u w:val="none"/>
+        </w:rPr>
+      </w:pPr>
+    </w:p>
+    <w:p>
+      <w:pPr>
+        <w:rPr>
+          <w:rStyle w:val="Hyperlink"/>
+          <w:color w:val="auto"/>
+          <w:u w:val="none"/>
+        </w:rPr>
+      </w:pPr>
+    </w:p>
+    <w:p>
+      <w:pPr>
+        <w:rPr>
+          <w:rStyle w:val="Hyperlink"/>
+          <w:color w:val="auto"/>
+          <w:u w:val="none"/>
+        </w:rPr>
+      </w:pPr>
+      <w:r>
+        <w:rPr>
+          <w:rStyle w:val="Hyperlink"/>
+          <w:color w:val="auto"/>
+          <w:u w:val="none"/>
+        </w:rPr>
+        <w:t>CONTENT:</w:t>
+      </w:r>
+    </w:p>
+    <w:p>
+      <w:pPr>
+        <w:pStyle w:val="ListParagraph"/>
+        <w:numPr>
+          <w:ilvl w:val="0"/>
+          <w:numId w:val="1"/>
+        </w:numPr>
+        <w:rPr>
+          <w:rStyle w:val="Hyperlink"/>
+          <w:color w:val="auto"/>
+          <w:u w:val="none"/>
+        </w:rPr>
+      </w:pPr>
+      <w:r>
+        <w:rPr>
+          <w:rStyle w:val="Hyperlink"/>
+          <w:color w:val="auto"/>
+          <w:u w:val="none"/>
+        </w:rPr>
+        <w:t>CSS</w:t>
+      </w:r>
+    </w:p>
+    <w:p>
+      <w:pPr>
+        <w:rPr>
+          <w:rStyle w:val="Hyperlink"/>
+          <w:color w:val="auto"/>
+          <w:u w:val="none"/>
+        </w:rPr>
+      </w:pPr>
+      <w:r>
+        <w:rPr>
+          <w:rStyle w:val="Hyperlink"/>
+          <w:color w:val="auto"/>
+          <w:u w:val="none"/>
+        </w:rPr>
+        <w:t xml:space="preserve">Stands for Cascading Style Sheet.  This is a mark-up/coding language that tells browsers how to display a webpage to the end user.  It controls the style elements of a page, like the size, colour and location.  </w:t>
+      </w:r>
+    </w:p>
+    <w:p>
+      <w:pPr>
+        <w:rPr>
+          <w:rStyle w:val="Hyperlink"/>
+          <w:color w:val="auto"/>
+          <w:u w:val="none"/>
+        </w:rPr>
+      </w:pPr>
+      <w:r>
+        <w:rPr>
+          <w:rStyle w:val="Hyperlink"/>
+          <w:color w:val="auto"/>
+          <w:u w:val="none"/>
+        </w:rPr>
+        <w:t>It is used to separate presentation from content.  It’s a way of separating the presentation of a webpage from its content.  Structured content goes into the HTML document and the appearance goes into the stylesheet.</w:t>
+      </w:r>
+    </w:p>
+    <w:p>
+      <w:pPr>
+        <w:rPr>
+          <w:rStyle w:val="Hyperlink"/>
+          <w:color w:val="auto"/>
+          <w:u w:val="none"/>
+        </w:rPr>
+      </w:pPr>
+      <w:r>
+        <w:rPr>
+          <w:rStyle w:val="Hyperlink"/>
+          <w:color w:val="auto"/>
+          <w:u w:val="none"/>
+        </w:rPr>
+        <w:t xml:space="preserve">It is recommended by the W3C.  </w:t>
+      </w:r>
+      <w:r>
+        <w:rPr>
+          <w:rStyle w:val="Hyperlink"/>
+          <w:color w:val="auto"/>
+          <w:u w:val="none"/>
+        </w:rPr>
+        <w:t>CSS means that HTML can be simpler and tells the browser how the HTML elements should be displayed</w:t>
+      </w:r>
+      <w:r>
+        <w:rPr>
+          <w:rStyle w:val="Hyperlink"/>
+          <w:color w:val="auto"/>
+          <w:u w:val="none"/>
+        </w:rPr>
+        <w:t>.</w:t>
+      </w:r>
+    </w:p>
+    <w:p>
+      <w:pPr>
+        <w:rPr>
+          <w:rStyle w:val="Hyperlink"/>
+          <w:color w:val="auto"/>
+          <w:u w:val="none"/>
+        </w:rPr>
+      </w:pPr>
+    </w:p>
+    <w:p>
+      <w:pPr>
+        <w:rPr>
+          <w:rStyle w:val="Hyperlink"/>
+          <w:color w:val="auto"/>
+          <w:u w:val="none"/>
+        </w:rPr>
+      </w:pPr>
+      <w:r>
+        <w:rPr>
+          <w:rStyle w:val="Hyperlink"/>
+          <w:color w:val="auto"/>
+          <w:u w:val="none"/>
+        </w:rPr>
+        <w:t>HTML</w:t>
+      </w:r>
+    </w:p>
+    <w:p>
+      <w:pPr>
+        <w:rPr>
+          <w:rStyle w:val="Hyperlink"/>
+          <w:color w:val="auto"/>
+          <w:u w:val="none"/>
+        </w:rPr>
+      </w:pPr>
+      <w:r>
+        <w:rPr>
+          <w:rStyle w:val="Hyperlink"/>
+          <w:color w:val="auto"/>
+          <w:u w:val="none"/>
+        </w:rPr>
+        <w:t>It is the abbreviation</w:t>
+      </w:r>
+      <w:r>
+        <w:rPr>
+          <w:rStyle w:val="Hyperlink"/>
+          <w:color w:val="auto"/>
+          <w:u w:val="none"/>
+        </w:rPr>
+        <w:t xml:space="preserve"> for Hypertext Markup Language.</w:t>
+      </w:r>
+      <w:r>
+        <w:rPr>
+          <w:rStyle w:val="Hyperlink"/>
+          <w:color w:val="auto"/>
+          <w:u w:val="none"/>
+        </w:rPr>
+        <w:t xml:space="preserve">  </w:t>
+      </w:r>
+      <w:r>
+        <w:rPr>
+          <w:rStyle w:val="Hyperlink"/>
+          <w:color w:val="auto"/>
+          <w:u w:val="none"/>
+        </w:rPr>
+        <w:t>I</w:t>
+      </w:r>
+      <w:r>
+        <w:rPr>
+          <w:rStyle w:val="Hyperlink"/>
+          <w:color w:val="auto"/>
+          <w:u w:val="none"/>
+        </w:rPr>
+        <w:t>t is</w:t>
+      </w:r>
+      <w:r>
+        <w:rPr>
+          <w:rStyle w:val="Hyperlink"/>
+          <w:color w:val="auto"/>
+          <w:u w:val="none"/>
+        </w:rPr>
+        <w:t xml:space="preserve"> a computer language used to create websites.  It describes how a document should be displa</w:t>
+      </w:r>
+      <w:r>
+        <w:rPr>
+          <w:rStyle w:val="Hyperlink"/>
+          <w:color w:val="auto"/>
+          <w:u w:val="none"/>
+        </w:rPr>
+        <w:t xml:space="preserve">yed as a webpage by the browser, (the structure, </w:t>
+      </w:r>
+      <w:r>
+        <w:rPr>
+          <w:rStyle w:val="Hyperlink"/>
+          <w:color w:val="auto"/>
+          <w:u w:val="none"/>
+        </w:rPr>
+        <w:t>text</w:t>
+      </w:r>
+      <w:r>
+        <w:rPr>
+          <w:rStyle w:val="Hyperlink"/>
+          <w:color w:val="auto"/>
+          <w:u w:val="none"/>
+        </w:rPr>
+        <w:t xml:space="preserve"> layout and other elements (buttons, images)</w:t>
+      </w:r>
+      <w:r>
+        <w:rPr>
+          <w:rStyle w:val="Hyperlink"/>
+          <w:color w:val="auto"/>
+          <w:u w:val="none"/>
+        </w:rPr>
+        <w:t>)</w:t>
+      </w:r>
+      <w:r>
+        <w:rPr>
+          <w:rStyle w:val="Hyperlink"/>
+          <w:color w:val="auto"/>
+          <w:u w:val="none"/>
+        </w:rPr>
+        <w:t>.  It is the core language of the world wide web.</w:t>
+      </w:r>
+    </w:p>
+    <w:p>
+      <w:pPr>
+        <w:rPr>
+          <w:rStyle w:val="Hyperlink"/>
+          <w:color w:val="auto"/>
+          <w:u w:val="none"/>
+        </w:rPr>
+      </w:pPr>
+      <w:r>
+        <w:rPr>
+          <w:rStyle w:val="Hyperlink"/>
+          <w:color w:val="auto"/>
+          <w:u w:val="none"/>
+        </w:rPr>
+        <w:t>IMAGES/QU</w:t>
+      </w:r>
+      <w:r>
+        <w:rPr>
+          <w:rStyle w:val="Hyperlink"/>
+          <w:color w:val="auto"/>
+          <w:u w:val="none"/>
+        </w:rPr>
+        <w:t>OTES</w:t>
+      </w:r>
+      <w:r>
+        <w:rPr>
+          <w:rStyle w:val="Hyperlink"/>
+          <w:color w:val="auto"/>
+          <w:u w:val="none"/>
+        </w:rPr>
+        <w:t xml:space="preserve"> </w:t>
+      </w:r>
+      <w:hyperlink r:id="rId8" w:history="1">
+        <w:r>
+          <w:rPr>
+            <w:rStyle w:val="Hyperlink"/>
+          </w:rPr>
+          <w:t>https://www.seoclerk.com/html-css-programming/546137/Repair-5-errors-with-your-website-design</w:t>
+        </w:r>
+      </w:hyperlink>
+      <w:r>
+        <w:rPr>
+          <w:rStyle w:val="Hyperlink"/>
+          <w:color w:val="auto"/>
+          <w:u w:val="none"/>
+        </w:rPr>
+        <w:t xml:space="preserve"> </w:t>
       </w:r>
       <w:bookmarkStart w:id="0" w:name="_GoBack"/>
       <w:bookmarkEnd w:id="0"/>
-      <w:r>
-        <w:rPr>
-          <w:rStyle w:val="Hyperlink"/>
-          <w:color w:val="auto"/>
-          <w:u w:val="none"/>
-        </w:rPr>
-        <w:t xml:space="preserve"> everything that impacts on user satisfaction from the feel of the website, ease of navigation, how quickly it loads,</w:t>
-      </w:r>
-      <w:r>
-        <w:rPr>
-          <w:rStyle w:val="Hyperlink"/>
-          <w:color w:val="auto"/>
-          <w:u w:val="none"/>
-        </w:rPr>
-        <w:t xml:space="preserve"> to </w:t>
-      </w:r>
-      <w:r>
-        <w:rPr>
-          <w:rStyle w:val="Hyperlink"/>
-          <w:color w:val="auto"/>
-          <w:u w:val="none"/>
-        </w:rPr>
-        <w:t>the</w:t>
-      </w:r>
-      <w:r>
-        <w:rPr>
-          <w:rStyle w:val="Hyperlink"/>
-          <w:color w:val="auto"/>
-          <w:u w:val="none"/>
-        </w:rPr>
-        <w:t xml:space="preserve"> relevance of content</w:t>
-      </w:r>
-      <w:r>
-        <w:rPr>
-          <w:rStyle w:val="Hyperlink"/>
-          <w:color w:val="auto"/>
-          <w:u w:val="none"/>
-        </w:rPr>
-        <w:t xml:space="preserve"> and so on.</w:t>
-      </w:r>
-      <w:r>
-        <w:rPr>
-          <w:rStyle w:val="Hyperlink"/>
-          <w:color w:val="auto"/>
-          <w:u w:val="none"/>
-        </w:rPr>
-        <w:t xml:space="preserve"> The emphasis is design for “usability” or “user friendliness”.</w:t>
-      </w:r>
-    </w:p>
-    <w:p>
-      <w:pPr>
-        <w:rPr>
-          <w:rStyle w:val="Hyperlink"/>
-        </w:rPr>
-      </w:pPr>
-      <w:r>
-        <w:rPr>
-          <w:rStyle w:val="hscoswrapper"/>
-        </w:rPr>
-        <w:t>T</w:t>
-      </w:r>
-      <w:r>
-        <w:rPr>
-          <w:rStyle w:val="hscoswrapper"/>
-        </w:rPr>
-        <w:t>his diagram</w:t>
-      </w:r>
-      <w:r>
-        <w:rPr>
-          <w:rStyle w:val="hscoswrapper"/>
-        </w:rPr>
-        <w:t xml:space="preserve"> (Pictured X)</w:t>
-      </w:r>
-      <w:r>
-        <w:rPr>
-          <w:rStyle w:val="hscoswrapper"/>
-        </w:rPr>
-        <w:t xml:space="preserve"> created by Dan </w:t>
-      </w:r>
-      <w:proofErr w:type="spellStart"/>
-      <w:r>
-        <w:rPr>
-          <w:rStyle w:val="hscoswrapper"/>
-        </w:rPr>
-        <w:t>Saffer</w:t>
-      </w:r>
-      <w:proofErr w:type="spellEnd"/>
-      <w:r>
-        <w:rPr>
-          <w:rStyle w:val="hscoswrapper"/>
-        </w:rPr>
-        <w:t xml:space="preserve"> shows how the complexity of good UX design supports a strong user interface experience.</w:t>
+    </w:p>
+    <w:p>
+      <w:pPr>
+        <w:rPr>
+          <w:rStyle w:val="Hyperlink"/>
+          <w:color w:val="auto"/>
+          <w:u w:val="none"/>
+        </w:rPr>
+      </w:pPr>
+      <w:r>
+        <w:lastRenderedPageBreak/>
+        <w:drawing>
+          <wp:inline distT="0" distB="0" distL="0" distR="0" wp14:anchorId="7AC4F463" wp14:editId="4D8E1743">
+            <wp:extent cx="3274135" cy="3570135"/>
+            <wp:effectExtent l="0" t="0" r="2540" b="0"/>
+            <wp:docPr id="3" name="Picture 3"/>
+            <wp:cNvGraphicFramePr>
+              <a:graphicFrameLocks xmlns:a="http://schemas.openxmlformats.org/drawingml/2006/main" noChangeAspect="1"/>
+            </wp:cNvGraphicFramePr>
+            <a:graphic xmlns:a="http://schemas.openxmlformats.org/drawingml/2006/main">
+              <a:graphicData uri="http://schemas.openxmlformats.org/drawingml/2006/picture">
+                <pic:pic xmlns:pic="http://schemas.openxmlformats.org/drawingml/2006/picture">
+                  <pic:nvPicPr>
+                    <pic:cNvPr id="1" name=""/>
+                    <pic:cNvPicPr/>
+                  </pic:nvPicPr>
+                  <pic:blipFill>
+                    <a:blip r:embed="rId9"/>
+                    <a:stretch>
+                      <a:fillRect/>
+                    </a:stretch>
+                  </pic:blipFill>
+                  <pic:spPr>
+                    <a:xfrm>
+                      <a:off x="0" y="0"/>
+                      <a:ext cx="3293984" cy="3591779"/>
+                    </a:xfrm>
+                    <a:prstGeom prst="rect">
+                      <a:avLst/>
+                    </a:prstGeom>
+                  </pic:spPr>
+                </pic:pic>
+              </a:graphicData>
+            </a:graphic>
+          </wp:inline>
+        </w:drawing>
+      </w:r>
+    </w:p>
+    <w:p>
+      <w:pPr>
+        <w:rPr>
+          <w:rStyle w:val="Hyperlink"/>
+          <w:color w:val="auto"/>
+          <w:u w:val="none"/>
+        </w:rPr>
+      </w:pPr>
+    </w:p>
+    <w:p>
+      <w:pPr>
+        <w:rPr>
+          <w:rStyle w:val="Hyperlink"/>
+          <w:color w:val="auto"/>
+          <w:u w:val="none"/>
+        </w:rPr>
+      </w:pPr>
+    </w:p>
+    <w:p>
+      <w:pPr>
+        <w:rPr>
+          <w:rStyle w:val="Hyperlink"/>
+          <w:color w:val="auto"/>
+          <w:u w:val="none"/>
+        </w:rPr>
+      </w:pPr>
+    </w:p>
+    <w:p>
+      <w:pPr>
+        <w:rPr>
+          <w:rStyle w:val="Hyperlink"/>
+          <w:color w:val="auto"/>
+          <w:u w:val="none"/>
+        </w:rPr>
+      </w:pPr>
+      <w:r>
+        <w:rPr>
+          <w:rStyle w:val="Hyperlink"/>
+          <w:color w:val="auto"/>
+          <w:u w:val="none"/>
+        </w:rPr>
+        <w:t xml:space="preserve">Web Designer Vs </w:t>
+      </w:r>
+      <w:r>
+        <w:rPr>
+          <w:rStyle w:val="Hyperlink"/>
+          <w:color w:val="auto"/>
+          <w:u w:val="none"/>
+        </w:rPr>
+        <w:t xml:space="preserve">Web Developer </w:t>
+      </w:r>
+    </w:p>
+    <w:p>
+      <w:pPr>
+        <w:rPr>
+          <w:rStyle w:val="Hyperlink"/>
+          <w:color w:val="auto"/>
+          <w:u w:val="none"/>
+        </w:rPr>
+      </w:pPr>
+      <w:r>
+        <w:rPr>
+          <w:rStyle w:val="Hyperlink"/>
+          <w:color w:val="auto"/>
+          <w:u w:val="none"/>
+        </w:rPr>
+        <w:t>Web designers are responsible for specifying the ‘look and feel’ of a website, whilst web developers design the code to build the website.</w:t>
+      </w:r>
+      <w:r>
+        <w:rPr>
+          <w:rStyle w:val="Hyperlink"/>
+          <w:color w:val="auto"/>
+          <w:u w:val="none"/>
+        </w:rPr>
+        <w:t xml:space="preserve">  Web designers will typically look at how to incorporate company logo’s, branding, images, and usability whilst web development covers the technical side and of how the website works at creating link pages etc.  A web developer takes a design and develops it into a website.</w:t>
+      </w:r>
+    </w:p>
+    <w:p>
+      <w:pPr>
+        <w:rPr>
+          <w:rStyle w:val="Hyperlink"/>
+          <w:color w:val="auto"/>
+          <w:u w:val="none"/>
+        </w:rPr>
+      </w:pPr>
+      <w:r>
+        <w:rPr>
+          <w:rStyle w:val="Hyperlink"/>
+          <w:color w:val="auto"/>
+          <w:u w:val="none"/>
+        </w:rPr>
+        <w:t>Both designers and developers use HTML, CSS, etc. but developers look at technical issues in greater depth.  Increasingly, there is an overlap between the two roles due to improvements in technology.</w:t>
+      </w:r>
+    </w:p>
+    <w:p>
+      <w:pPr>
+        <w:rPr>
+          <w:rStyle w:val="Hyperlink"/>
+          <w:color w:val="auto"/>
+          <w:u w:val="none"/>
+        </w:rPr>
+      </w:pPr>
+      <w:r>
+        <w:rPr>
+          <w:noProof/>
+        </w:rPr>
+        <w:lastRenderedPageBreak/>
+        <w:drawing>
+          <wp:inline distT="0" distB="0" distL="0" distR="0" wp14:anchorId="5EDE5E09" wp14:editId="456C1A77">
+            <wp:extent cx="5716905" cy="4484370"/>
+            <wp:effectExtent l="0" t="0" r="0" b="0"/>
+            <wp:docPr id="2" name="Picture 2" descr="See the source image"/>
+            <wp:cNvGraphicFramePr>
+              <a:graphicFrameLocks xmlns:a="http://schemas.openxmlformats.org/drawingml/2006/main" noChangeAspect="1"/>
+            </wp:cNvGraphicFramePr>
+            <a:graphic xmlns:a="http://schemas.openxmlformats.org/drawingml/2006/main">
+              <a:graphicData uri="http://schemas.openxmlformats.org/drawingml/2006/picture">
+                <pic:pic xmlns:pic="http://schemas.openxmlformats.org/drawingml/2006/picture">
+                  <pic:nvPicPr>
+                    <pic:cNvPr id="0" name="Picture 1" descr="See the source image"/>
+                    <pic:cNvPicPr>
+                      <a:picLocks noChangeAspect="1" noChangeArrowheads="1"/>
+                    </pic:cNvPicPr>
+                  </pic:nvPicPr>
+                  <pic:blipFill>
+                    <a:blip r:embed="rId10">
+                      <a:extLst>
+                        <a:ext uri="{28A0092B-C50C-407E-A947-70E740481C1C}">
+                          <a14:useLocalDpi xmlns:a14="http://schemas.microsoft.com/office/drawing/2010/main" val="0"/>
+                        </a:ext>
+                      </a:extLst>
+                    </a:blip>
+                    <a:srcRect/>
+                    <a:stretch>
+                      <a:fillRect/>
+                    </a:stretch>
+                  </pic:blipFill>
+                  <pic:spPr bwMode="auto">
+                    <a:xfrm>
+                      <a:off x="0" y="0"/>
+                      <a:ext cx="5716905" cy="4484370"/>
+                    </a:xfrm>
+                    <a:prstGeom prst="rect">
+                      <a:avLst/>
+                    </a:prstGeom>
+                    <a:noFill/>
+                    <a:ln>
+                      <a:noFill/>
+                    </a:ln>
+                  </pic:spPr>
+                </pic:pic>
+              </a:graphicData>
+            </a:graphic>
+          </wp:inline>
+        </w:drawing>
+      </w:r>
+    </w:p>
+    <w:p>
+      <w:pPr>
+        <w:rPr>
+          <w:rStyle w:val="Hyperlink"/>
+          <w:color w:val="auto"/>
+          <w:u w:val="none"/>
+        </w:rPr>
+      </w:pPr>
+      <w:hyperlink r:id="rId11" w:history="1">
+        <w:r>
+          <w:rPr>
+            <w:rStyle w:val="Hyperlink"/>
+          </w:rPr>
+          <w:t>https://www.hongkiat.com/blog/infographics-web-designers/</w:t>
+        </w:r>
+      </w:hyperlink>
+    </w:p>
+    <w:p>
+      <w:pPr>
+        <w:rPr>
+          <w:rStyle w:val="Hyperlink"/>
+          <w:color w:val="auto"/>
+          <w:u w:val="none"/>
+        </w:rPr>
+      </w:pPr>
+    </w:p>
+    <w:p>
+      <w:pPr>
+        <w:rPr>
+          <w:rStyle w:val="Hyperlink"/>
+          <w:color w:val="auto"/>
+          <w:u w:val="none"/>
+        </w:rPr>
+      </w:pPr>
+      <w:r>
+        <w:rPr>
+          <w:rStyle w:val="Hyperlink"/>
+          <w:color w:val="auto"/>
+          <w:u w:val="none"/>
+        </w:rPr>
+        <w:t>http://customwebsitedevelopement.blogspot.com/2015/03/the-purpose-of-becoming-web-developer.html</w:t>
+      </w:r>
+    </w:p>
+    <w:p>
+      <w:pPr>
+        <w:rPr>
+          <w:rStyle w:val="Hyperlink"/>
+          <w:color w:val="auto"/>
+          <w:u w:val="none"/>
+        </w:rPr>
+      </w:pPr>
+      <w:r>
+        <w:rPr>
+          <w:rStyle w:val="Hyperlink"/>
+          <w:color w:val="auto"/>
+          <w:u w:val="none"/>
+        </w:rPr>
+        <w:t>CACHE</w:t>
+      </w:r>
+    </w:p>
+    <w:p>
+      <w:pPr>
+        <w:rPr>
+          <w:rStyle w:val="Hyperlink"/>
+          <w:color w:val="auto"/>
+          <w:u w:val="none"/>
+        </w:rPr>
+      </w:pPr>
+      <w:r>
+        <w:rPr>
+          <w:rStyle w:val="Hyperlink"/>
+          <w:color w:val="auto"/>
+          <w:u w:val="none"/>
+        </w:rPr>
+        <w:t xml:space="preserve">Is a type of temporary storage that a browser uses to download and store files of information about websites that have been visited.  The next time a user visits a website, </w:t>
+      </w:r>
+      <w:r>
+        <w:rPr>
+          <w:rStyle w:val="Hyperlink"/>
+          <w:color w:val="auto"/>
+          <w:u w:val="none"/>
+        </w:rPr>
+        <w:t xml:space="preserve">the browser can load the cache files, rather than from the original server, which can make the webpage load faster.  Sometimes the cache can hold onto an older version of the </w:t>
+      </w:r>
+      <w:r>
+        <w:rPr>
+          <w:rStyle w:val="Hyperlink"/>
+          <w:color w:val="auto"/>
+          <w:u w:val="none"/>
+        </w:rPr>
+        <w:t>webpage and</w:t>
+      </w:r>
+      <w:r>
+        <w:rPr>
+          <w:rStyle w:val="Hyperlink"/>
+          <w:color w:val="auto"/>
+          <w:u w:val="none"/>
+        </w:rPr>
+        <w:t xml:space="preserve"> will need to be cleared if any changes occur on a website.</w:t>
+      </w:r>
+    </w:p>
+    <w:p>
+      <w:pPr>
+        <w:rPr>
+          <w:rStyle w:val="Hyperlink"/>
+          <w:color w:val="auto"/>
+          <w:u w:val="none"/>
+        </w:rPr>
+      </w:pPr>
+    </w:p>
+    <w:p>
+      <w:pPr>
+        <w:rPr>
+          <w:rStyle w:val="Hyperlink"/>
+          <w:color w:val="auto"/>
+          <w:u w:val="none"/>
+        </w:rPr>
+      </w:pPr>
+      <w:r>
+        <w:lastRenderedPageBreak/>
+        <w:drawing>
+          <wp:inline distT="0" distB="0" distL="0" distR="0" wp14:anchorId="096858E9" wp14:editId="05B16868">
+            <wp:extent cx="1932167" cy="1932167"/>
+            <wp:effectExtent l="0" t="0" r="0" b="0"/>
+            <wp:docPr id="1" name="Picture 1"/>
+            <wp:cNvGraphicFramePr>
+              <a:graphicFrameLocks xmlns:a="http://schemas.openxmlformats.org/drawingml/2006/main" noChangeAspect="1"/>
+            </wp:cNvGraphicFramePr>
+            <a:graphic xmlns:a="http://schemas.openxmlformats.org/drawingml/2006/main">
+              <a:graphicData uri="http://schemas.openxmlformats.org/drawingml/2006/picture">
+                <pic:pic xmlns:pic="http://schemas.openxmlformats.org/drawingml/2006/picture">
+                  <pic:nvPicPr>
+                    <pic:cNvPr id="1" name=""/>
+                    <pic:cNvPicPr/>
+                  </pic:nvPicPr>
+                  <pic:blipFill>
+                    <a:blip r:embed="rId12"/>
+                    <a:stretch>
+                      <a:fillRect/>
+                    </a:stretch>
+                  </pic:blipFill>
+                  <pic:spPr>
+                    <a:xfrm>
+                      <a:off x="0" y="0"/>
+                      <a:ext cx="1934870" cy="1934870"/>
+                    </a:xfrm>
+                    <a:prstGeom prst="rect">
+                      <a:avLst/>
+                    </a:prstGeom>
+                  </pic:spPr>
+                </pic:pic>
+              </a:graphicData>
+            </a:graphic>
+          </wp:inline>
+        </w:drawing>
+      </w:r>
+      <w:r>
+        <w:t xml:space="preserve"> </w:t>
+      </w:r>
+      <w:r>
+        <w:rPr>
+          <w:rStyle w:val="Hyperlink"/>
+          <w:color w:val="auto"/>
+          <w:u w:val="none"/>
+        </w:rPr>
+        <w:t>https://www.zazzle.com.au/clear_your_cache_tech_humour_company_logo_mug-168838314123556214</w:t>
       </w:r>
     </w:p>
     <w:sectPr>
@@ -602,6 +1417,126 @@
     </w:sectPr>
   </w:body>
 </w:document>
+</file>
+
+<file path=word/numbering.xml><?xml version="1.0" encoding="utf-8"?>
+<w:numbering xmlns:wpc="http://schemas.microsoft.com/office/word/2010/wordprocessingCanvas" xmlns:cx="http://schemas.microsoft.com/office/drawing/2014/chartex" xmlns:cx1="http://schemas.microsoft.com/office/drawing/2015/9/8/chartex" xmlns:cx2="http://schemas.microsoft.com/office/drawing/2015/10/21/chartex" xmlns:cx3="http://schemas.microsoft.com/office/drawing/2016/5/9/chartex" xmlns:cx4="http://schemas.microsoft.com/office/drawing/2016/5/10/chartex" xmlns:cx5="http://schemas.microsoft.com/office/drawing/2016/5/11/chartex" xmlns:cx6="http://schemas.microsoft.com/office/drawing/2016/5/12/chartex" xmlns:cx7="http://schemas.microsoft.com/office/drawing/2016/5/13/chartex" xmlns:cx8="http://schemas.microsoft.com/office/drawing/2016/5/14/chartex" xmlns:mc="http://schemas.openxmlformats.org/markup-compatibility/2006" xmlns:aink="http://schemas.microsoft.com/office/drawing/2016/ink" xmlns:am3d="http://schemas.microsoft.com/office/drawing/2017/model3d" xmlns:o="urn:schemas-microsoft-com:office:office" xmlns:r="http://schemas.openxmlformats.org/officeDocument/2006/relationships" xmlns:m="http://schemas.openxmlformats.org/officeDocument/2006/math" xmlns:v="urn:schemas-microsoft-com:vml" xmlns:wp14="http://schemas.microsoft.com/office/word/2010/wordprocessingDrawing" xmlns:wp="http://schemas.openxmlformats.org/drawingml/2006/wordprocessingDrawing" xmlns:w10="urn:schemas-microsoft-com:office:word" xmlns:w="http://schemas.openxmlformats.org/wordprocessingml/2006/main" xmlns:w14="http://schemas.microsoft.com/office/word/2010/wordml" xmlns:w15="http://schemas.microsoft.com/office/word/2012/wordml" xmlns:w16cid="http://schemas.microsoft.com/office/word/2016/wordml/cid" xmlns:w16se="http://schemas.microsoft.com/office/word/2015/wordml/symex" xmlns:wpg="http://schemas.microsoft.com/office/word/2010/wordprocessingGroup" xmlns:wpi="http://schemas.microsoft.com/office/word/2010/wordprocessingInk" xmlns:wne="http://schemas.microsoft.com/office/word/2006/wordml" xmlns:wps="http://schemas.microsoft.com/office/word/2010/wordprocessingShape" mc:Ignorable="w14 w15 w16se w16cid wp14">
+  <w:abstractNum w:abstractNumId="0" w15:restartNumberingAfterBreak="0">
+    <w:nsid w:val="4AE31939"/>
+    <w:multiLevelType w:val="hybridMultilevel"/>
+    <w:tmpl w:val="146250A8"/>
+    <w:lvl w:ilvl="0" w:tplc="7BE43606">
+      <w:numFmt w:val="bullet"/>
+      <w:lvlText w:val=""/>
+      <w:lvlJc w:val="left"/>
+      <w:pPr>
+        <w:ind w:left="720" w:hanging="360"/>
+      </w:pPr>
+      <w:rPr>
+        <w:rFonts w:ascii="Wingdings" w:eastAsiaTheme="minorHAnsi" w:hAnsi="Wingdings" w:cstheme="minorBidi" w:hint="default"/>
+      </w:rPr>
+    </w:lvl>
+    <w:lvl w:ilvl="1" w:tplc="08090003" w:tentative="1">
+      <w:start w:val="1"/>
+      <w:numFmt w:val="bullet"/>
+      <w:lvlText w:val="o"/>
+      <w:lvlJc w:val="left"/>
+      <w:pPr>
+        <w:ind w:left="1440" w:hanging="360"/>
+      </w:pPr>
+      <w:rPr>
+        <w:rFonts w:ascii="Courier New" w:hAnsi="Courier New" w:cs="Courier New" w:hint="default"/>
+      </w:rPr>
+    </w:lvl>
+    <w:lvl w:ilvl="2" w:tplc="08090005" w:tentative="1">
+      <w:start w:val="1"/>
+      <w:numFmt w:val="bullet"/>
+      <w:lvlText w:val=""/>
+      <w:lvlJc w:val="left"/>
+      <w:pPr>
+        <w:ind w:left="2160" w:hanging="360"/>
+      </w:pPr>
+      <w:rPr>
+        <w:rFonts w:ascii="Wingdings" w:hAnsi="Wingdings" w:hint="default"/>
+      </w:rPr>
+    </w:lvl>
+    <w:lvl w:ilvl="3" w:tplc="08090001" w:tentative="1">
+      <w:start w:val="1"/>
+      <w:numFmt w:val="bullet"/>
+      <w:lvlText w:val=""/>
+      <w:lvlJc w:val="left"/>
+      <w:pPr>
+        <w:ind w:left="2880" w:hanging="360"/>
+      </w:pPr>
+      <w:rPr>
+        <w:rFonts w:ascii="Symbol" w:hAnsi="Symbol" w:hint="default"/>
+      </w:rPr>
+    </w:lvl>
+    <w:lvl w:ilvl="4" w:tplc="08090003" w:tentative="1">
+      <w:start w:val="1"/>
+      <w:numFmt w:val="bullet"/>
+      <w:lvlText w:val="o"/>
+      <w:lvlJc w:val="left"/>
+      <w:pPr>
+        <w:ind w:left="3600" w:hanging="360"/>
+      </w:pPr>
+      <w:rPr>
+        <w:rFonts w:ascii="Courier New" w:hAnsi="Courier New" w:cs="Courier New" w:hint="default"/>
+      </w:rPr>
+    </w:lvl>
+    <w:lvl w:ilvl="5" w:tplc="08090005" w:tentative="1">
+      <w:start w:val="1"/>
+      <w:numFmt w:val="bullet"/>
+      <w:lvlText w:val=""/>
+      <w:lvlJc w:val="left"/>
+      <w:pPr>
+        <w:ind w:left="4320" w:hanging="360"/>
+      </w:pPr>
+      <w:rPr>
+        <w:rFonts w:ascii="Wingdings" w:hAnsi="Wingdings" w:hint="default"/>
+      </w:rPr>
+    </w:lvl>
+    <w:lvl w:ilvl="6" w:tplc="08090001" w:tentative="1">
+      <w:start w:val="1"/>
+      <w:numFmt w:val="bullet"/>
+      <w:lvlText w:val=""/>
+      <w:lvlJc w:val="left"/>
+      <w:pPr>
+        <w:ind w:left="5040" w:hanging="360"/>
+      </w:pPr>
+      <w:rPr>
+        <w:rFonts w:ascii="Symbol" w:hAnsi="Symbol" w:hint="default"/>
+      </w:rPr>
+    </w:lvl>
+    <w:lvl w:ilvl="7" w:tplc="08090003" w:tentative="1">
+      <w:start w:val="1"/>
+      <w:numFmt w:val="bullet"/>
+      <w:lvlText w:val="o"/>
+      <w:lvlJc w:val="left"/>
+      <w:pPr>
+        <w:ind w:left="5760" w:hanging="360"/>
+      </w:pPr>
+      <w:rPr>
+        <w:rFonts w:ascii="Courier New" w:hAnsi="Courier New" w:cs="Courier New" w:hint="default"/>
+      </w:rPr>
+    </w:lvl>
+    <w:lvl w:ilvl="8" w:tplc="08090005" w:tentative="1">
+      <w:start w:val="1"/>
+      <w:numFmt w:val="bullet"/>
+      <w:lvlText w:val=""/>
+      <w:lvlJc w:val="left"/>
+      <w:pPr>
+        <w:ind w:left="6480" w:hanging="360"/>
+      </w:pPr>
+      <w:rPr>
+        <w:rFonts w:ascii="Wingdings" w:hAnsi="Wingdings" w:hint="default"/>
+      </w:rPr>
+    </w:lvl>
+  </w:abstractNum>
+  <w:num w:numId="1">
+    <w:abstractNumId w:val="0"/>
+  </w:num>
+</w:numbering>
 </file>
 
 <file path=word/styles.xml><?xml version="1.0" encoding="utf-8"?>
@@ -1069,6 +2004,17 @@
     <w:basedOn w:val="DefaultParagraphFont"/>
     <w:rsid w:val="00A165DD"/>
   </w:style>
+  <w:style w:type="paragraph" w:styleId="ListParagraph">
+    <w:name w:val="List Paragraph"/>
+    <w:basedOn w:val="Normal"/>
+    <w:uiPriority w:val="34"/>
+    <w:qFormat/>
+    <w:rsid w:val="00EA3848"/>
+    <w:pPr>
+      <w:ind w:left="720"/>
+      <w:contextualSpacing/>
+    </w:pPr>
+  </w:style>
 </w:styles>
 </file>
 

</xml_diff>